<commit_message>
Saga 1 - Alina Khodatska
</commit_message>
<xml_diff>
--- a/ai_13/alina_khodatska/saga_1/report/saga_1_practice_work_report_alina_khodatska.docx
+++ b/ai_13/alina_khodatska/saga_1/report/saga_1_practice_work_report_alina_khodatska.docx
@@ -4005,6 +4005,15 @@
           <w:lang w:val="en-US"/>
         </w:rPr>
         <w:t xml:space="preserve">request: </w:t>
+      </w:r>
+      <w:r>
+        <w:rPr>
+          <w:rFonts w:ascii="Times New Roman" w:hAnsi="Times New Roman" w:cs="Times New Roman"/>
+          <w:sz w:val="28"/>
+          <w:szCs w:val="28"/>
+          <w:lang w:val="en-US"/>
+        </w:rPr>
+        <w:t>https://github.com/artificial-intelligence-department/ai_programming_playground_2024/pull/557</w:t>
       </w:r>
     </w:p>
     <w:sectPr>

</xml_diff>